<commit_message>
changed navbar, in process of adding slideshow
</commit_message>
<xml_diff>
--- a/Sources.docx
+++ b/Sources.docx
@@ -37,6 +37,14 @@
       </w:r>
       <w:r>
         <w:t>https://getbootstrap.com/docs/3.3/components</w:t>
+      </w:r>
+    </w:p>
+    <w:p>
+      <w:r>
+        <w:t>Stock Photos:</w:t>
+      </w:r>
+      <w:r>
+        <w:t xml:space="preserve"> https://www.pexels.com/</w:t>
       </w:r>
       <w:bookmarkStart w:id="0" w:name="_GoBack"/>
       <w:bookmarkEnd w:id="0"/>
@@ -452,7 +460,6 @@
   <w:style w:type="character" w:default="1" w:styleId="DefaultParagraphFont">
     <w:name w:val="Default Paragraph Font"/>
     <w:uiPriority w:val="1"/>
-    <w:semiHidden/>
     <w:unhideWhenUsed/>
   </w:style>
   <w:style w:type="table" w:default="1" w:styleId="TableNormal">

</xml_diff>